<commit_message>
Related: tdf#124600 sw textbox: sync left/right margin of shape to textbox
Writer TextFrames have a default left/right margin; sync from shape to
textbox is needed to have correct layout when a DOCX shape has 0 left or
right margin.

The left margin of the shape was already correct.

(The shape in the docx file was extended to have text.)

Change-Id: I832f1bc460f2553bd7f08252d3e21000b4906538
Reviewed-on: https://gerrit.libreoffice.org/79068
Reviewed-by: Miklos Vajna <vmiklos@collabora.com>
Tested-by: Jenkins
</commit_message>
<xml_diff>
--- a/sw/qa/extras/ooxmlimport/data/tdf124600.docx
+++ b/sw/qa/extras/ooxmlimport/data/tdf124600.docx
@@ -88,7 +88,7 @@
           <wp:extent cx="5752465" cy="714375"/>
           <wp:effectExtent l="0" t="0" r="635" b="9525"/>
           <wp:wrapSquare wrapText="bothSides"/>
-          <wp:docPr id="24" name="Textfeld 24" descr=" " title=" "/>
+          <wp:docPr id="24" name="Shape 1" descr=" " title=" "/>
           <wp:cNvGraphicFramePr/>
           <a:graphic xmlns:a="http://schemas.openxmlformats.org/drawingml/2006/main">
             <a:graphicData uri="http://schemas.microsoft.com/office/word/2010/wordprocessingShape">
@@ -109,6 +109,15 @@
                     <a:noFill/>
                   </a:ln>
                 </wps:spPr>
+                <wps:txbx>
+                  <w:txbxContent>
+                    <w:p>
+                      <w:r>
+                        <w:t>Shape 1 text</w:t>
+                      </w:r>
+                    </w:p>
+                  </w:txbxContent>
+                </wps:txbx>
                 <wps:bodyPr rot="0" spcFirstLastPara="0" vertOverflow="overflow" horzOverflow="overflow" vert="horz" wrap="square" lIns="0" tIns="0" rIns="0" bIns="0" numCol="1" spcCol="0" rtlCol="0" fromWordArt="0" anchor="t" anchorCtr="0" forceAA="0" compatLnSpc="1">
                   <a:prstTxWarp prst="textNoShape">
                     <a:avLst/>

</xml_diff>